<commit_message>
Detailed examination of the current calculations for MPS Master spreadsheet.
</commit_message>
<xml_diff>
--- a/Trunk/CAPEX/ASN Validations.docx
+++ b/Trunk/CAPEX/ASN Validations.docx
@@ -20,10 +20,7 @@
         </w:numPr>
       </w:pPr>
       <w:r>
-        <w:t>EEISQL1</w:t>
-      </w:r>
-      <w:r>
-        <w:t xml:space="preserve">: </w:t>
+        <w:t xml:space="preserve">EEISQL1: </w:t>
       </w:r>
       <w:r>
         <w:t xml:space="preserve">SQL Agent Job </w:t>
@@ -52,10 +49,7 @@
         </w:numPr>
       </w:pPr>
       <w:r>
-        <w:t>EEISQL1.</w:t>
-      </w:r>
-      <w:r>
-        <w:t>MONITOR.dbo.</w:t>
+        <w:t>EEISQL1.MONITOR.dbo.</w:t>
       </w:r>
       <w:r>
         <w:t>ftsp_ASN_Alert</w:t>
@@ -313,15 +307,42 @@
       <w:pPr>
         <w:pStyle w:val="ListParagraph"/>
         <w:numPr>
+          <w:ilvl w:val="1"/>
+          <w:numId w:val="1"/>
+        </w:numPr>
+        <w:rPr>
+          <w:color w:val="FF0000"/>
+        </w:rPr>
+      </w:pPr>
+      <w:r>
+        <w:rPr>
+          <w:color w:val="FF0000"/>
+        </w:rPr>
+        <w:t>Runs every 2 hours</w:t>
+      </w:r>
+      <w:r>
+        <w:rPr>
+          <w:color w:val="FF0000"/>
+        </w:rPr>
+        <w:t xml:space="preserve"> (initially setup for every 15 minutes; changed but not sure by whom or why)</w:t>
+      </w:r>
+      <w:r>
+        <w:rPr>
+          <w:color w:val="FF0000"/>
+        </w:rPr>
+        <w:t>.</w:t>
+      </w:r>
+    </w:p>
+    <w:p>
+      <w:pPr>
+        <w:pStyle w:val="ListParagraph"/>
+        <w:numPr>
           <w:ilvl w:val="0"/>
           <w:numId w:val="1"/>
         </w:numPr>
       </w:pPr>
       <w:r>
-        <w:t>EEISQL1</w:t>
-      </w:r>
-      <w:r>
-        <w:t xml:space="preserve">: </w:t>
+        <w:t xml:space="preserve">EEISQL1: </w:t>
       </w:r>
       <w:r>
         <w:t>SQL Agent Job [EDI – Send Ship Notices]</w:t>
@@ -409,6 +430,18 @@
       <w:pPr>
         <w:pStyle w:val="ListParagraph"/>
         <w:numPr>
+          <w:ilvl w:val="1"/>
+          <w:numId w:val="1"/>
+        </w:numPr>
+      </w:pPr>
+      <w:r>
+        <w:t>Runs every 5 minutes</w:t>
+      </w:r>
+    </w:p>
+    <w:p>
+      <w:pPr>
+        <w:pStyle w:val="ListParagraph"/>
+        <w:numPr>
           <w:ilvl w:val="0"/>
           <w:numId w:val="1"/>
         </w:numPr>
@@ -475,18 +508,45 @@
       </w:pPr>
       <w:r>
         <w:t>SQLServeralert@empireelect.com</w:t>
+      </w:r>
+    </w:p>
+    <w:p>
+      <w:pPr>
+        <w:pStyle w:val="ListParagraph"/>
+        <w:numPr>
+          <w:ilvl w:val="1"/>
+          <w:numId w:val="1"/>
+        </w:numPr>
+      </w:pPr>
+      <w:r>
+        <w:t>Job Failure: SQL Admin</w:t>
+      </w:r>
+    </w:p>
+    <w:p>
+      <w:pPr>
+        <w:pStyle w:val="ListParagraph"/>
+        <w:numPr>
+          <w:ilvl w:val="1"/>
+          <w:numId w:val="1"/>
+        </w:numPr>
+        <w:rPr>
+          <w:color w:val="FF0000"/>
+        </w:rPr>
+      </w:pPr>
+      <w:r>
+        <w:rPr>
+          <w:color w:val="FF0000"/>
+        </w:rPr>
+        <w:t xml:space="preserve">Run on demand; called as needed </w:t>
       </w:r>
       <w:bookmarkStart w:id="0" w:name="_GoBack"/>
       <w:bookmarkEnd w:id="0"/>
-    </w:p>
-    <w:p>
-      <w:pPr>
-        <w:pStyle w:val="ListParagraph"/>
-        <w:numPr>
-          <w:ilvl w:val="1"/>
-          <w:numId w:val="1"/>
-        </w:numPr>
-      </w:pPr>
+      <w:r>
+        <w:rPr>
+          <w:color w:val="FF0000"/>
+        </w:rPr>
+        <w:t>via the SQL Job “EDI: Monitor Long Running EDI Job” which runs every 5 minutes.</w:t>
+      </w:r>
     </w:p>
     <w:sectPr>
       <w:pgSz w:w="12240" w:h="15840"/>

</xml_diff>